<commit_message>
theme hook and img comp refactored
</commit_message>
<xml_diff>
--- a/public/regulamin-matura-infinity.docx
+++ b/public/regulamin-matura-infinity.docx
@@ -231,17 +231,7 @@
             <w:lang w:eastAsia="pl-PL"/>
             <w14:ligatures w14:val="none"/>
           </w:rPr>
-          <w:t>www.matura-infinity.p</w:t>
-        </w:r>
-        <w:r>
-          <w:rPr>
-            <w:rStyle w:val="Hipercze"/>
-            <w:rFonts w:ascii="Times New Roman" w:eastAsia="Times New Roman" w:hAnsi="Times New Roman" w:cs="Times New Roman"/>
-            <w:kern w:val="0"/>
-            <w:lang w:eastAsia="pl-PL"/>
-            <w14:ligatures w14:val="none"/>
-          </w:rPr>
-          <w:t>l</w:t>
+          <w:t>www.matura-infinity.pl</w:t>
         </w:r>
       </w:hyperlink>
       <w:r>
@@ -1545,52 +1535,7 @@
           <w:lang w:eastAsia="pl-PL"/>
           <w14:ligatures w14:val="none"/>
         </w:rPr>
-        <w:t>płatnoś</w:t>
-      </w:r>
-      <w:r>
-        <w:rPr>
-          <w:rFonts w:ascii="Times New Roman" w:eastAsia="Times New Roman" w:hAnsi="Times New Roman" w:cs="Times New Roman"/>
-          <w:kern w:val="0"/>
-          <w:lang w:eastAsia="pl-PL"/>
-          <w14:ligatures w14:val="none"/>
-        </w:rPr>
-        <w:t>ci</w:t>
-      </w:r>
-      <w:r>
-        <w:rPr>
-          <w:rFonts w:ascii="Times New Roman" w:eastAsia="Times New Roman" w:hAnsi="Times New Roman" w:cs="Times New Roman"/>
-          <w:kern w:val="0"/>
-          <w:lang w:eastAsia="pl-PL"/>
-          <w14:ligatures w14:val="none"/>
-        </w:rPr>
-        <w:t xml:space="preserve"> za pośrednictwem elektronicznego systemu płatności</w:t>
-      </w:r>
-      <w:r>
-        <w:rPr>
-          <w:rFonts w:ascii="Times New Roman" w:eastAsia="Times New Roman" w:hAnsi="Times New Roman" w:cs="Times New Roman"/>
-          <w:kern w:val="0"/>
-          <w:lang w:eastAsia="pl-PL"/>
-          <w14:ligatures w14:val="none"/>
-        </w:rPr>
-        <w:t xml:space="preserve"> Stripe (</w:t>
-      </w:r>
-      <w:r>
-        <w:rPr>
-          <w:rFonts w:ascii="Times New Roman" w:eastAsia="Times New Roman" w:hAnsi="Times New Roman" w:cs="Times New Roman"/>
-          <w:kern w:val="0"/>
-          <w:lang w:eastAsia="pl-PL"/>
-          <w14:ligatures w14:val="none"/>
-        </w:rPr>
-        <w:t>Stripe, Inc.</w:t>
-      </w:r>
-      <w:r>
-        <w:rPr>
-          <w:rFonts w:ascii="Times New Roman" w:eastAsia="Times New Roman" w:hAnsi="Times New Roman" w:cs="Times New Roman"/>
-          <w:kern w:val="0"/>
-          <w:lang w:eastAsia="pl-PL"/>
-          <w14:ligatures w14:val="none"/>
-        </w:rPr>
-        <w:t xml:space="preserve">, dostępnego pod adresem </w:t>
+        <w:t xml:space="preserve">płatności za pośrednictwem elektronicznego systemu płatności Stripe (Stripe, Inc., dostępnego pod adresem </w:t>
       </w:r>
       <w:hyperlink r:id="rId12" w:history="1">
         <w:r>
@@ -1890,16 +1835,7 @@
           <w:lang w:eastAsia="pl-PL"/>
           <w14:ligatures w14:val="none"/>
         </w:rPr>
-        <w:t>Dostawa</w:t>
-      </w:r>
-      <w:r>
-        <w:rPr>
-          <w:rFonts w:ascii="Times New Roman" w:eastAsia="Times New Roman" w:hAnsi="Times New Roman" w:cs="Times New Roman"/>
-          <w:kern w:val="0"/>
-          <w:lang w:eastAsia="pl-PL"/>
-          <w14:ligatures w14:val="none"/>
-        </w:rPr>
-        <w:t xml:space="preserve"> odbywa się przez zintegrowany system udostępniania treści audiowizualnych dostępny na stronie internetowej </w:t>
+        <w:t xml:space="preserve">Dostawa odbywa się przez zintegrowany system udostępniania treści audiowizualnych dostępny na stronie internetowej </w:t>
       </w:r>
       <w:hyperlink r:id="rId13" w:history="1">
         <w:r>
@@ -2043,16 +1979,7 @@
           <w:lang w:eastAsia="pl-PL"/>
           <w14:ligatures w14:val="none"/>
         </w:rPr>
-        <w:t>R</w:t>
-      </w:r>
-      <w:r>
-        <w:rPr>
-          <w:rFonts w:ascii="Times New Roman" w:eastAsia="Times New Roman" w:hAnsi="Times New Roman" w:cs="Times New Roman"/>
-          <w:kern w:val="0"/>
-          <w:lang w:eastAsia="pl-PL"/>
-          <w14:ligatures w14:val="none"/>
-        </w:rPr>
-        <w:t xml:space="preserve">eklamacje </w:t>
+        <w:t xml:space="preserve">Reklamacje </w:t>
       </w:r>
       <w:r>
         <w:rPr>
@@ -2070,16 +1997,7 @@
           <w:lang w:eastAsia="pl-PL"/>
           <w14:ligatures w14:val="none"/>
         </w:rPr>
-        <w:t xml:space="preserve"> można zgłaszać w formie elektroniczn</w:t>
-      </w:r>
-      <w:r>
-        <w:rPr>
-          <w:rFonts w:ascii="Times New Roman" w:eastAsia="Times New Roman" w:hAnsi="Times New Roman" w:cs="Times New Roman"/>
-          <w:kern w:val="0"/>
-          <w:lang w:eastAsia="pl-PL"/>
-          <w14:ligatures w14:val="none"/>
-        </w:rPr>
-        <w:t>ej na adres poczty elektronicznej (</w:t>
+        <w:t xml:space="preserve"> można zgłaszać w formie elektronicznej na adres poczty elektronicznej (</w:t>
       </w:r>
       <w:hyperlink r:id="rId14" w:history="1">
         <w:r>
@@ -2219,14 +2137,6 @@
           <w14:ligatures w14:val="none"/>
         </w:rPr>
         <w:br/>
-      </w:r>
-      <w:r>
-        <w:rPr>
-          <w:rFonts w:ascii="Times New Roman" w:eastAsia="Times New Roman" w:hAnsi="Times New Roman" w:cs="Times New Roman"/>
-          <w:kern w:val="0"/>
-          <w:lang w:eastAsia="pl-PL"/>
-          <w14:ligatures w14:val="none"/>
-        </w:rPr>
         <w:t>a) imię i nazwisko oraz dane kontaktowe osoby składającej reklamację,</w:t>
       </w:r>
       <w:r>
@@ -2256,14 +2166,6 @@
           <w14:ligatures w14:val="none"/>
         </w:rPr>
         <w:br/>
-      </w:r>
-      <w:r>
-        <w:rPr>
-          <w:rFonts w:ascii="Times New Roman" w:eastAsia="Times New Roman" w:hAnsi="Times New Roman" w:cs="Times New Roman"/>
-          <w:kern w:val="0"/>
-          <w:lang w:eastAsia="pl-PL"/>
-          <w14:ligatures w14:val="none"/>
-        </w:rPr>
         <w:t>c) przedmiot reklamacji z uwzględnieniem okoliczności uzasadniających roszczenie,</w:t>
       </w:r>
       <w:r>
@@ -2729,7 +2631,25 @@
           <w:lang w:eastAsia="pl-PL"/>
           <w14:ligatures w14:val="none"/>
         </w:rPr>
-        <w:t xml:space="preserve"> może drukować, pobierać i zapisywać wyłącznie dodatkowe materiały szkoleniowe z platformy sterfakursow.pl do użytku osobistego bez prawa do ich dalszego rozpowszechniania.</w:t>
+        <w:t xml:space="preserve"> może drukować, pobierać i zapisywać wyłącznie dodatkowe materiały szkoleniowe z </w:t>
+      </w:r>
+      <w:r>
+        <w:rPr>
+          <w:rFonts w:ascii="Times New Roman" w:eastAsia="Times New Roman" w:hAnsi="Times New Roman" w:cs="Times New Roman"/>
+          <w:kern w:val="0"/>
+          <w:lang w:eastAsia="pl-PL"/>
+          <w14:ligatures w14:val="none"/>
+        </w:rPr>
+        <w:t>Platformy</w:t>
+      </w:r>
+      <w:r>
+        <w:rPr>
+          <w:rFonts w:ascii="Times New Roman" w:eastAsia="Times New Roman" w:hAnsi="Times New Roman" w:cs="Times New Roman"/>
+          <w:kern w:val="0"/>
+          <w:lang w:eastAsia="pl-PL"/>
+          <w14:ligatures w14:val="none"/>
+        </w:rPr>
+        <w:t xml:space="preserve"> do użytku osobistego bez prawa do ich dalszego rozpowszechniania.</w:t>
       </w:r>
     </w:p>
     <w:p>
@@ -3037,18 +2957,7 @@
           <w:lang w:eastAsia="pl-PL"/>
           <w14:ligatures w14:val="none"/>
         </w:rPr>
-        <w:t xml:space="preserve"> </w:t>
-      </w:r>
-      <w:r>
-        <w:rPr>
-          <w:rFonts w:ascii="Times New Roman" w:eastAsia="Times New Roman" w:hAnsi="Times New Roman" w:cs="Times New Roman"/>
-          <w:b/>
-          <w:bCs/>
-          <w:kern w:val="0"/>
-          <w:lang w:eastAsia="pl-PL"/>
-          <w14:ligatures w14:val="none"/>
-        </w:rPr>
-        <w:t>USŁUGODAWCY</w:t>
+        <w:t xml:space="preserve"> USŁUGODAWCY</w:t>
       </w:r>
     </w:p>
     <w:p>
@@ -3714,29 +3623,7 @@
             <w:lang w:eastAsia="pl-PL"/>
             <w14:ligatures w14:val="none"/>
           </w:rPr>
-          <w:t>http://www.uokik.gov.pl/downlo</w:t>
-        </w:r>
-        <w:r>
-          <w:rPr>
-            <w:rFonts w:ascii="Times New Roman" w:eastAsia="Times New Roman" w:hAnsi="Times New Roman" w:cs="Times New Roman"/>
-            <w:color w:val="0000FF"/>
-            <w:kern w:val="0"/>
-            <w:u w:val="single"/>
-            <w:lang w:eastAsia="pl-PL"/>
-            <w14:ligatures w14:val="none"/>
-          </w:rPr>
-          <w:t>a</w:t>
-        </w:r>
-        <w:r>
-          <w:rPr>
-            <w:rFonts w:ascii="Times New Roman" w:eastAsia="Times New Roman" w:hAnsi="Times New Roman" w:cs="Times New Roman"/>
-            <w:color w:val="0000FF"/>
-            <w:kern w:val="0"/>
-            <w:u w:val="single"/>
-            <w:lang w:eastAsia="pl-PL"/>
-            <w14:ligatures w14:val="none"/>
-          </w:rPr>
-          <w:t>d.php?plik=6223)</w:t>
+          <w:t>http://www.uokik.gov.pl/download.php?plik=6223)</w:t>
         </w:r>
       </w:hyperlink>
       <w:r>
@@ -6521,6 +6408,7 @@
   <w:style w:type="character" w:default="1" w:styleId="Domylnaczcionkaakapitu">
     <w:name w:val="Default Paragraph Font"/>
     <w:uiPriority w:val="1"/>
+    <w:semiHidden/>
     <w:unhideWhenUsed/>
   </w:style>
   <w:style w:type="table" w:default="1" w:styleId="Standardowy">

</xml_diff>